<commit_message>
ahora ya me canse de esta pendejada
</commit_message>
<xml_diff>
--- a/EXAMENES.docx
+++ b/EXAMENES.docx
@@ -4,438 +4,54 @@
   <w:body>
     <w:p>
       <w:r>
-        <w:rPr>
-          <w:noProof/>
-          <w:lang w:eastAsia="es-ES"/>
-        </w:rPr>
-        <w:drawing>
-          <wp:inline distT="0" distB="0" distL="0" distR="0">
-            <wp:extent cx="9927771" cy="6667500"/>
-            <wp:effectExtent l="0" t="0" r="0" b="0"/>
-            <wp:docPr id="3" name="Imagen 3" descr="C:\Users\TEMP\Downloads\IMG-20181114-WA0026.jpg"/>
-            <wp:cNvGraphicFramePr>
-              <a:graphicFrameLocks xmlns:a="http://schemas.openxmlformats.org/drawingml/2006/main" noChangeAspect="1"/>
-            </wp:cNvGraphicFramePr>
-            <a:graphic xmlns:a="http://schemas.openxmlformats.org/drawingml/2006/main">
-              <a:graphicData uri="http://schemas.openxmlformats.org/drawingml/2006/picture">
-                <pic:pic xmlns:pic="http://schemas.openxmlformats.org/drawingml/2006/picture">
-                  <pic:nvPicPr>
-                    <pic:cNvPr id="0" name="Picture 3" descr="C:\Users\TEMP\Downloads\IMG-20181114-WA0026.jpg"/>
-                    <pic:cNvPicPr>
-                      <a:picLocks noChangeAspect="1" noChangeArrowheads="1"/>
-                    </pic:cNvPicPr>
-                  </pic:nvPicPr>
-                  <pic:blipFill rotWithShape="1">
-                    <a:blip r:embed="rId4">
-                      <a:extLst>
-                        <a:ext uri="{28A0092B-C50C-407E-A947-70E740481C1C}">
-                          <a14:useLocalDpi xmlns:a14="http://schemas.microsoft.com/office/drawing/2010/main" val="0"/>
-                        </a:ext>
-                      </a:extLst>
-                    </a:blip>
-                    <a:srcRect l="15540" t="16361" r="25041" b="9256"/>
-                    <a:stretch/>
-                  </pic:blipFill>
-                  <pic:spPr bwMode="auto">
-                    <a:xfrm>
-                      <a:off x="0" y="0"/>
-                      <a:ext cx="9935085" cy="6672412"/>
-                    </a:xfrm>
-                    <a:prstGeom prst="rect">
-                      <a:avLst/>
-                    </a:prstGeom>
-                    <a:noFill/>
-                    <a:ln>
-                      <a:noFill/>
-                    </a:ln>
-                    <a:extLst>
-                      <a:ext uri="{53640926-AAD7-44D8-BBD7-CCE9431645EC}">
-                        <a14:shadowObscured xmlns:a14="http://schemas.microsoft.com/office/drawing/2010/main"/>
-                      </a:ext>
-                    </a:extLst>
-                  </pic:spPr>
-                </pic:pic>
-              </a:graphicData>
-            </a:graphic>
-          </wp:inline>
-        </w:drawing>
+        <w:t>Paciente loco</w:t>
       </w:r>
+      <w:r>
+        <w:t xml:space="preserve"> </w:t>
+      </w:r>
+      <w:proofErr w:type="spellStart"/>
+      <w:r>
+        <w:t>jskadfklasjdlkfjsadlkjfklasd</w:t>
+      </w:r>
+      <w:proofErr w:type="spellEnd"/>
+    </w:p>
+    <w:p>
+      <w:proofErr w:type="spellStart"/>
+      <w:r>
+        <w:t>Asdfasdf</w:t>
+      </w:r>
+      <w:proofErr w:type="spellEnd"/>
+    </w:p>
+    <w:p>
+      <w:proofErr w:type="spellStart"/>
+      <w:r>
+        <w:t>Asdfasdf</w:t>
+      </w:r>
+      <w:proofErr w:type="spellEnd"/>
+    </w:p>
+    <w:p>
+      <w:proofErr w:type="spellStart"/>
+      <w:r>
+        <w:t>Asdfasdfasd</w:t>
+      </w:r>
+      <w:proofErr w:type="spellEnd"/>
+    </w:p>
+    <w:p>
+      <w:proofErr w:type="spellStart"/>
+      <w:r>
+        <w:t>Asdfasdf</w:t>
+      </w:r>
+      <w:proofErr w:type="spellEnd"/>
     </w:p>
     <w:p>
       <w:r>
-        <w:rPr>
-          <w:noProof/>
-          <w:lang w:eastAsia="es-ES"/>
-        </w:rPr>
-        <w:lastRenderedPageBreak/>
-        <w:drawing>
-          <wp:inline distT="0" distB="0" distL="0" distR="0">
-            <wp:extent cx="9923780" cy="6386732"/>
-            <wp:effectExtent l="0" t="0" r="1270" b="0"/>
-            <wp:docPr id="1" name="Imagen 1" descr="C:\Users\TEMP\Downloads\IMG-20181114-WA0015.jpg"/>
-            <wp:cNvGraphicFramePr>
-              <a:graphicFrameLocks xmlns:a="http://schemas.openxmlformats.org/drawingml/2006/main" noChangeAspect="1"/>
-            </wp:cNvGraphicFramePr>
-            <a:graphic xmlns:a="http://schemas.openxmlformats.org/drawingml/2006/main">
-              <a:graphicData uri="http://schemas.openxmlformats.org/drawingml/2006/picture">
-                <pic:pic xmlns:pic="http://schemas.openxmlformats.org/drawingml/2006/picture">
-                  <pic:nvPicPr>
-                    <pic:cNvPr id="0" name="Picture 1" descr="C:\Users\TEMP\Downloads\IMG-20181114-WA0015.jpg"/>
-                    <pic:cNvPicPr>
-                      <a:picLocks noChangeAspect="1" noChangeArrowheads="1"/>
-                    </pic:cNvPicPr>
-                  </pic:nvPicPr>
-                  <pic:blipFill rotWithShape="1">
-                    <a:blip r:embed="rId5">
-                      <a:extLst>
-                        <a:ext uri="{28A0092B-C50C-407E-A947-70E740481C1C}">
-                          <a14:useLocalDpi xmlns:a14="http://schemas.microsoft.com/office/drawing/2010/main" val="0"/>
-                        </a:ext>
-                      </a:extLst>
-                    </a:blip>
-                    <a:srcRect l="12318" t="26470" r="15271" b="-191"/>
-                    <a:stretch/>
-                  </pic:blipFill>
-                  <pic:spPr bwMode="auto">
-                    <a:xfrm>
-                      <a:off x="0" y="0"/>
-                      <a:ext cx="9944197" cy="6399872"/>
-                    </a:xfrm>
-                    <a:prstGeom prst="rect">
-                      <a:avLst/>
-                    </a:prstGeom>
-                    <a:noFill/>
-                    <a:ln>
-                      <a:noFill/>
-                    </a:ln>
-                    <a:extLst>
-                      <a:ext uri="{53640926-AAD7-44D8-BBD7-CCE9431645EC}">
-                        <a14:shadowObscured xmlns:a14="http://schemas.microsoft.com/office/drawing/2010/main"/>
-                      </a:ext>
-                    </a:extLst>
-                  </pic:spPr>
-                </pic:pic>
-              </a:graphicData>
-            </a:graphic>
-          </wp:inline>
-        </w:drawing>
-      </w:r>
-    </w:p>
-    <w:p>
-      <w:r>
-        <w:rPr>
-          <w:noProof/>
-          <w:lang w:eastAsia="es-ES"/>
-        </w:rPr>
-        <w:lastRenderedPageBreak/>
-        <w:drawing>
-          <wp:inline distT="0" distB="0" distL="0" distR="0">
-            <wp:extent cx="9842190" cy="5766318"/>
-            <wp:effectExtent l="0" t="0" r="6985" b="6350"/>
-            <wp:docPr id="12" name="Imagen 12" descr="C:\Users\TEMP\Downloads\IMG-20181114-WA0025 (2).jpg"/>
-            <wp:cNvGraphicFramePr>
-              <a:graphicFrameLocks xmlns:a="http://schemas.openxmlformats.org/drawingml/2006/main" noChangeAspect="1"/>
-            </wp:cNvGraphicFramePr>
-            <a:graphic xmlns:a="http://schemas.openxmlformats.org/drawingml/2006/main">
-              <a:graphicData uri="http://schemas.openxmlformats.org/drawingml/2006/picture">
-                <pic:pic xmlns:pic="http://schemas.openxmlformats.org/drawingml/2006/picture">
-                  <pic:nvPicPr>
-                    <pic:cNvPr id="0" name="Picture 12" descr="C:\Users\TEMP\Downloads\IMG-20181114-WA0025 (2).jpg"/>
-                    <pic:cNvPicPr>
-                      <a:picLocks noChangeAspect="1" noChangeArrowheads="1"/>
-                    </pic:cNvPicPr>
-                  </pic:nvPicPr>
-                  <pic:blipFill rotWithShape="1">
-                    <a:blip r:embed="rId6">
-                      <a:extLst>
-                        <a:ext uri="{28A0092B-C50C-407E-A947-70E740481C1C}">
-                          <a14:useLocalDpi xmlns:a14="http://schemas.microsoft.com/office/drawing/2010/main" val="0"/>
-                        </a:ext>
-                      </a:extLst>
-                    </a:blip>
-                    <a:srcRect l="16798" t="17613" r="24223" b="21074"/>
-                    <a:stretch/>
-                  </pic:blipFill>
-                  <pic:spPr bwMode="auto">
-                    <a:xfrm>
-                      <a:off x="0" y="0"/>
-                      <a:ext cx="9857993" cy="5775577"/>
-                    </a:xfrm>
-                    <a:prstGeom prst="rect">
-                      <a:avLst/>
-                    </a:prstGeom>
-                    <a:noFill/>
-                    <a:ln>
-                      <a:noFill/>
-                    </a:ln>
-                    <a:extLst>
-                      <a:ext uri="{53640926-AAD7-44D8-BBD7-CCE9431645EC}">
-                        <a14:shadowObscured xmlns:a14="http://schemas.microsoft.com/office/drawing/2010/main"/>
-                      </a:ext>
-                    </a:extLst>
-                  </pic:spPr>
-                </pic:pic>
-              </a:graphicData>
-            </a:graphic>
-          </wp:inline>
-        </w:drawing>
-      </w:r>
-    </w:p>
-    <w:p/>
-    <w:p/>
-    <w:p/>
-    <w:p>
-      <w:r>
-        <w:rPr>
-          <w:noProof/>
-          <w:lang w:eastAsia="es-ES"/>
-        </w:rPr>
-        <w:lastRenderedPageBreak/>
-        <w:drawing>
-          <wp:inline distT="0" distB="0" distL="0" distR="0">
-            <wp:extent cx="9573208" cy="6437630"/>
-            <wp:effectExtent l="0" t="0" r="9525" b="1270"/>
-            <wp:docPr id="14" name="Imagen 14" descr="C:\Users\TEMP\Downloads\IMG-20181114-WA0024 (6).jpg"/>
-            <wp:cNvGraphicFramePr>
-              <a:graphicFrameLocks xmlns:a="http://schemas.openxmlformats.org/drawingml/2006/main" noChangeAspect="1"/>
-            </wp:cNvGraphicFramePr>
-            <a:graphic xmlns:a="http://schemas.openxmlformats.org/drawingml/2006/main">
-              <a:graphicData uri="http://schemas.openxmlformats.org/drawingml/2006/picture">
-                <pic:pic xmlns:pic="http://schemas.openxmlformats.org/drawingml/2006/picture">
-                  <pic:nvPicPr>
-                    <pic:cNvPr id="0" name="Picture 14" descr="C:\Users\TEMP\Downloads\IMG-20181114-WA0024 (6).jpg"/>
-                    <pic:cNvPicPr>
-                      <a:picLocks noChangeAspect="1" noChangeArrowheads="1"/>
-                    </pic:cNvPicPr>
-                  </pic:nvPicPr>
-                  <pic:blipFill rotWithShape="1">
-                    <a:blip r:embed="rId7">
-                      <a:extLst>
-                        <a:ext uri="{28A0092B-C50C-407E-A947-70E740481C1C}">
-                          <a14:useLocalDpi xmlns:a14="http://schemas.microsoft.com/office/drawing/2010/main" val="0"/>
-                        </a:ext>
-                      </a:extLst>
-                    </a:blip>
-                    <a:srcRect l="19471" t="12532" r="24986" b="9903"/>
-                    <a:stretch/>
-                  </pic:blipFill>
-                  <pic:spPr bwMode="auto">
-                    <a:xfrm>
-                      <a:off x="0" y="0"/>
-                      <a:ext cx="9583629" cy="6444637"/>
-                    </a:xfrm>
-                    <a:prstGeom prst="rect">
-                      <a:avLst/>
-                    </a:prstGeom>
-                    <a:noFill/>
-                    <a:ln>
-                      <a:noFill/>
-                    </a:ln>
-                    <a:extLst>
-                      <a:ext uri="{53640926-AAD7-44D8-BBD7-CCE9431645EC}">
-                        <a14:shadowObscured xmlns:a14="http://schemas.microsoft.com/office/drawing/2010/main"/>
-                      </a:ext>
-                    </a:extLst>
-                  </pic:spPr>
-                </pic:pic>
-              </a:graphicData>
-            </a:graphic>
-          </wp:inline>
-        </w:drawing>
-      </w:r>
-    </w:p>
-    <w:p>
-      <w:r>
-        <w:rPr>
-          <w:noProof/>
-          <w:lang w:eastAsia="es-ES"/>
-        </w:rPr>
-        <w:lastRenderedPageBreak/>
-        <w:drawing>
-          <wp:inline distT="0" distB="0" distL="0" distR="0">
-            <wp:extent cx="9703836" cy="6684645"/>
-            <wp:effectExtent l="0" t="0" r="0" b="1905"/>
-            <wp:docPr id="15" name="Imagen 15" descr="C:\Users\TEMP\Downloads\IMG-20181114-WA0023 (2).jpg"/>
-            <wp:cNvGraphicFramePr>
-              <a:graphicFrameLocks xmlns:a="http://schemas.openxmlformats.org/drawingml/2006/main" noChangeAspect="1"/>
-            </wp:cNvGraphicFramePr>
-            <a:graphic xmlns:a="http://schemas.openxmlformats.org/drawingml/2006/main">
-              <a:graphicData uri="http://schemas.openxmlformats.org/drawingml/2006/picture">
-                <pic:pic xmlns:pic="http://schemas.openxmlformats.org/drawingml/2006/picture">
-                  <pic:nvPicPr>
-                    <pic:cNvPr id="0" name="Picture 15" descr="C:\Users\TEMP\Downloads\IMG-20181114-WA0023 (2).jpg"/>
-                    <pic:cNvPicPr>
-                      <a:picLocks noChangeAspect="1" noChangeArrowheads="1"/>
-                    </pic:cNvPicPr>
-                  </pic:nvPicPr>
-                  <pic:blipFill rotWithShape="1">
-                    <a:blip r:embed="rId8">
-                      <a:extLst>
-                        <a:ext uri="{28A0092B-C50C-407E-A947-70E740481C1C}">
-                          <a14:useLocalDpi xmlns:a14="http://schemas.microsoft.com/office/drawing/2010/main" val="0"/>
-                        </a:ext>
-                      </a:extLst>
-                    </a:blip>
-                    <a:srcRect l="16989" t="14564" r="25750" b="6179"/>
-                    <a:stretch/>
-                  </pic:blipFill>
-                  <pic:spPr bwMode="auto">
-                    <a:xfrm>
-                      <a:off x="0" y="0"/>
-                      <a:ext cx="9715512" cy="6692689"/>
-                    </a:xfrm>
-                    <a:prstGeom prst="rect">
-                      <a:avLst/>
-                    </a:prstGeom>
-                    <a:noFill/>
-                    <a:ln>
-                      <a:noFill/>
-                    </a:ln>
-                    <a:extLst>
-                      <a:ext uri="{53640926-AAD7-44D8-BBD7-CCE9431645EC}">
-                        <a14:shadowObscured xmlns:a14="http://schemas.microsoft.com/office/drawing/2010/main"/>
-                      </a:ext>
-                    </a:extLst>
-                  </pic:spPr>
-                </pic:pic>
-              </a:graphicData>
-            </a:graphic>
-          </wp:inline>
-        </w:drawing>
-      </w:r>
-    </w:p>
-    <w:p>
-      <w:r>
-        <w:rPr>
-          <w:noProof/>
-          <w:lang w:eastAsia="es-ES"/>
-        </w:rPr>
-        <w:lastRenderedPageBreak/>
-        <w:drawing>
-          <wp:inline distT="0" distB="0" distL="0" distR="0">
-            <wp:extent cx="9759820" cy="4349881"/>
-            <wp:effectExtent l="0" t="0" r="0" b="0"/>
-            <wp:docPr id="16" name="Imagen 16" descr="C:\Users\TEMP\Downloads\IMG-20181114-WA0022 (3).jpg"/>
-            <wp:cNvGraphicFramePr>
-              <a:graphicFrameLocks xmlns:a="http://schemas.openxmlformats.org/drawingml/2006/main" noChangeAspect="1"/>
-            </wp:cNvGraphicFramePr>
-            <a:graphic xmlns:a="http://schemas.openxmlformats.org/drawingml/2006/main">
-              <a:graphicData uri="http://schemas.openxmlformats.org/drawingml/2006/picture">
-                <pic:pic xmlns:pic="http://schemas.openxmlformats.org/drawingml/2006/picture">
-                  <pic:nvPicPr>
-                    <pic:cNvPr id="0" name="Picture 16" descr="C:\Users\TEMP\Downloads\IMG-20181114-WA0022 (3).jpg"/>
-                    <pic:cNvPicPr>
-                      <a:picLocks noChangeAspect="1" noChangeArrowheads="1"/>
-                    </pic:cNvPicPr>
-                  </pic:nvPicPr>
-                  <pic:blipFill rotWithShape="1">
-                    <a:blip r:embed="rId9">
-                      <a:extLst>
-                        <a:ext uri="{28A0092B-C50C-407E-A947-70E740481C1C}">
-                          <a14:useLocalDpi xmlns:a14="http://schemas.microsoft.com/office/drawing/2010/main" val="0"/>
-                        </a:ext>
-                      </a:extLst>
-                    </a:blip>
-                    <a:srcRect l="21571" t="36240" r="27457" b="23450"/>
-                    <a:stretch/>
-                  </pic:blipFill>
-                  <pic:spPr bwMode="auto">
-                    <a:xfrm>
-                      <a:off x="0" y="0"/>
-                      <a:ext cx="9774545" cy="4356444"/>
-                    </a:xfrm>
-                    <a:prstGeom prst="rect">
-                      <a:avLst/>
-                    </a:prstGeom>
-                    <a:noFill/>
-                    <a:ln>
-                      <a:noFill/>
-                    </a:ln>
-                    <a:extLst>
-                      <a:ext uri="{53640926-AAD7-44D8-BBD7-CCE9431645EC}">
-                        <a14:shadowObscured xmlns:a14="http://schemas.microsoft.com/office/drawing/2010/main"/>
-                      </a:ext>
-                    </a:extLst>
-                  </pic:spPr>
-                </pic:pic>
-              </a:graphicData>
-            </a:graphic>
-          </wp:inline>
-        </w:drawing>
-      </w:r>
-    </w:p>
-    <w:p/>
-    <w:p/>
-    <w:p/>
-    <w:p/>
-    <w:p/>
-    <w:p/>
-    <w:p/>
-    <w:p/>
-    <w:p>
-      <w:r>
-        <w:rPr>
-          <w:noProof/>
-          <w:lang w:eastAsia="es-ES"/>
-        </w:rPr>
-        <w:lastRenderedPageBreak/>
-        <w:drawing>
-          <wp:inline distT="0" distB="0" distL="0" distR="0">
-            <wp:extent cx="9687762" cy="5784979"/>
-            <wp:effectExtent l="0" t="0" r="8890" b="6350"/>
-            <wp:docPr id="2" name="Imagen 2" descr="C:\Users\TEMP\Downloads\IMG-20181114-WA0020 (1).jpg"/>
-            <wp:cNvGraphicFramePr>
-              <a:graphicFrameLocks xmlns:a="http://schemas.openxmlformats.org/drawingml/2006/main" noChangeAspect="1"/>
-            </wp:cNvGraphicFramePr>
-            <a:graphic xmlns:a="http://schemas.openxmlformats.org/drawingml/2006/main">
-              <a:graphicData uri="http://schemas.openxmlformats.org/drawingml/2006/picture">
-                <pic:pic xmlns:pic="http://schemas.openxmlformats.org/drawingml/2006/picture">
-                  <pic:nvPicPr>
-                    <pic:cNvPr id="0" name="Picture 1" descr="C:\Users\TEMP\Downloads\IMG-20181114-WA0020 (1).jpg"/>
-                    <pic:cNvPicPr>
-                      <a:picLocks noChangeAspect="1" noChangeArrowheads="1"/>
-                    </pic:cNvPicPr>
-                  </pic:nvPicPr>
-                  <pic:blipFill rotWithShape="1">
-                    <a:blip r:embed="rId10">
-                      <a:extLst>
-                        <a:ext uri="{28A0092B-C50C-407E-A947-70E740481C1C}">
-                          <a14:useLocalDpi xmlns:a14="http://schemas.microsoft.com/office/drawing/2010/main" val="0"/>
-                        </a:ext>
-                      </a:extLst>
-                    </a:blip>
-                    <a:srcRect l="15079" t="3726" r="18109" b="25483"/>
-                    <a:stretch/>
-                  </pic:blipFill>
-                  <pic:spPr bwMode="auto">
-                    <a:xfrm>
-                      <a:off x="0" y="0"/>
-                      <a:ext cx="9701578" cy="5793229"/>
-                    </a:xfrm>
-                    <a:prstGeom prst="rect">
-                      <a:avLst/>
-                    </a:prstGeom>
-                    <a:noFill/>
-                    <a:ln>
-                      <a:noFill/>
-                    </a:ln>
-                    <a:extLst>
-                      <a:ext uri="{53640926-AAD7-44D8-BBD7-CCE9431645EC}">
-                        <a14:shadowObscured xmlns:a14="http://schemas.microsoft.com/office/drawing/2010/main"/>
-                      </a:ext>
-                    </a:extLst>
-                  </pic:spPr>
-                </pic:pic>
-              </a:graphicData>
-            </a:graphic>
-          </wp:inline>
-        </w:drawing>
+        <w:t>asdfasdf</w:t>
       </w:r>
       <w:bookmarkStart w:id="0" w:name="_GoBack"/>
       <w:bookmarkEnd w:id="0"/>
     </w:p>
     <w:sectPr>
-      <w:pgSz w:w="16838" w:h="11906" w:orient="landscape"/>
+      <w:pgSz w:w="11906" w:h="16838"/>
       <w:pgMar w:top="720" w:right="720" w:bottom="720" w:left="720" w:header="708" w:footer="708" w:gutter="0"/>
       <w:cols w:space="708"/>
       <w:docGrid w:linePitch="360"/>

</xml_diff>